<commit_message>
the first edit - the name of novel
</commit_message>
<xml_diff>
--- a/10.docx
+++ b/10.docx
@@ -7,30 +7,31 @@
         <w:jc w:val="center"/>
         <w:rPr>
           <w:rFonts w:ascii="Times New Roman" w:hAnsi="Times New Roman" w:cs="Times New Roman"/>
-          <w:sz w:val="28"/>
-          <w:szCs w:val="28"/>
+          <w:b/>
+          <w:sz w:val="32"/>
+          <w:szCs w:val="32"/>
           <w:lang w:val="en-US"/>
         </w:rPr>
       </w:pPr>
-      <w:proofErr w:type="spellStart"/>
       <w:r>
         <w:rPr>
           <w:rFonts w:ascii="Times New Roman" w:hAnsi="Times New Roman" w:cs="Times New Roman"/>
-          <w:sz w:val="28"/>
-          <w:szCs w:val="28"/>
+          <w:b/>
+          <w:sz w:val="32"/>
+          <w:szCs w:val="32"/>
           <w:lang w:val="en-US"/>
         </w:rPr>
-        <w:t>Agata</w:t>
+        <w:t>Agat</w:t>
       </w:r>
-      <w:proofErr w:type="spellEnd"/>
       <w:r>
         <w:rPr>
           <w:rFonts w:ascii="Times New Roman" w:hAnsi="Times New Roman" w:cs="Times New Roman"/>
-          <w:sz w:val="28"/>
-          <w:szCs w:val="28"/>
+          <w:b/>
+          <w:sz w:val="32"/>
+          <w:szCs w:val="32"/>
           <w:lang w:val="en-US"/>
         </w:rPr>
-        <w:t xml:space="preserve"> Kristy</w:t>
+        <w:t>ha Christie</w:t>
       </w:r>
     </w:p>
     <w:p>
@@ -38,37 +39,26 @@
         <w:jc w:val="center"/>
         <w:rPr>
           <w:rFonts w:ascii="Times New Roman" w:hAnsi="Times New Roman" w:cs="Times New Roman"/>
-          <w:sz w:val="28"/>
-          <w:szCs w:val="28"/>
+          <w:b/>
+          <w:sz w:val="36"/>
+          <w:szCs w:val="36"/>
           <w:lang w:val="en-US"/>
         </w:rPr>
       </w:pPr>
       <w:r>
         <w:rPr>
           <w:rFonts w:ascii="Times New Roman" w:hAnsi="Times New Roman" w:cs="Times New Roman"/>
-          <w:sz w:val="28"/>
-          <w:szCs w:val="28"/>
+          <w:b/>
+          <w:sz w:val="36"/>
+          <w:szCs w:val="36"/>
           <w:lang w:val="en-US"/>
         </w:rPr>
-        <w:t xml:space="preserve">10 </w:t>
+        <w:t>Ten little niggers</w:t>
       </w:r>
-      <w:proofErr w:type="spellStart"/>
-      <w:proofErr w:type="gramStart"/>
-      <w:r>
-        <w:rPr>
-          <w:rFonts w:ascii="Times New Roman" w:hAnsi="Times New Roman" w:cs="Times New Roman"/>
-          <w:sz w:val="28"/>
-          <w:szCs w:val="28"/>
-          <w:lang w:val="en-US"/>
-        </w:rPr>
-        <w:t>negritos</w:t>
-      </w:r>
-      <w:proofErr w:type="spellEnd"/>
-      <w:proofErr w:type="gramEnd"/>
     </w:p>
     <w:p>
       <w:pPr>
-        <w:jc w:val="center"/>
+        <w:jc w:val="both"/>
         <w:rPr>
           <w:rFonts w:ascii="Times New Roman" w:hAnsi="Times New Roman" w:cs="Times New Roman"/>
           <w:sz w:val="28"/>

</xml_diff>

<commit_message>
edited to the 8 page
</commit_message>
<xml_diff>
--- a/10.docx
+++ b/10.docx
@@ -58,12 +58,1596 @@
     </w:p>
     <w:p>
       <w:pPr>
-        <w:jc w:val="both"/>
-        <w:rPr>
-          <w:rFonts w:ascii="Times New Roman" w:hAnsi="Times New Roman" w:cs="Times New Roman"/>
-          <w:sz w:val="28"/>
-          <w:szCs w:val="28"/>
-          <w:lang w:val="en-US"/>
+        <w:ind w:firstLine="567"/>
+        <w:jc w:val="both"/>
+        <w:rPr>
+          <w:rFonts w:ascii="Times New Roman" w:hAnsi="Times New Roman" w:cs="Times New Roman"/>
+          <w:sz w:val="24"/>
+          <w:szCs w:val="24"/>
+        </w:rPr>
+      </w:pPr>
+      <w:r>
+        <w:rPr>
+          <w:rFonts w:ascii="Times New Roman" w:hAnsi="Times New Roman" w:cs="Times New Roman"/>
+          <w:sz w:val="24"/>
+          <w:szCs w:val="24"/>
+        </w:rPr>
+        <w:t>В углу курительного вагона судья Том, который недавно вышел в отставку – курил и просматривал новости в газете</w:t>
+      </w:r>
+      <w:r>
+        <w:rPr>
+          <w:rFonts w:ascii="Times New Roman" w:hAnsi="Times New Roman" w:cs="Times New Roman"/>
+          <w:sz w:val="24"/>
+          <w:szCs w:val="24"/>
+        </w:rPr>
+        <w:t xml:space="preserve"> </w:t>
+      </w:r>
+      <w:r>
+        <w:rPr>
+          <w:rFonts w:ascii="Times New Roman" w:hAnsi="Times New Roman" w:cs="Times New Roman"/>
+          <w:sz w:val="24"/>
+          <w:szCs w:val="24"/>
+        </w:rPr>
+        <w:t>(интернете).</w:t>
+      </w:r>
+    </w:p>
+    <w:p>
+      <w:pPr>
+        <w:jc w:val="both"/>
+        <w:rPr>
+          <w:rFonts w:ascii="Times New Roman" w:hAnsi="Times New Roman" w:cs="Times New Roman"/>
+          <w:sz w:val="24"/>
+          <w:szCs w:val="24"/>
+        </w:rPr>
+      </w:pPr>
+      <w:r>
+        <w:rPr>
+          <w:rFonts w:ascii="Times New Roman" w:hAnsi="Times New Roman" w:cs="Times New Roman"/>
+          <w:sz w:val="24"/>
+          <w:szCs w:val="24"/>
+        </w:rPr>
+        <w:t>Вскор</w:t>
+      </w:r>
+      <w:r>
+        <w:rPr>
+          <w:rFonts w:ascii="Times New Roman" w:hAnsi="Times New Roman" w:cs="Times New Roman"/>
+          <w:sz w:val="24"/>
+          <w:szCs w:val="24"/>
+        </w:rPr>
+        <w:t>е он отложил газету и выглянул из окна</w:t>
+      </w:r>
+      <w:r>
+        <w:rPr>
+          <w:rFonts w:ascii="Times New Roman" w:hAnsi="Times New Roman" w:cs="Times New Roman"/>
+          <w:sz w:val="24"/>
+          <w:szCs w:val="24"/>
+        </w:rPr>
+        <w:t>.</w:t>
+      </w:r>
+    </w:p>
+    <w:p>
+      <w:pPr>
+        <w:jc w:val="both"/>
+        <w:rPr>
+          <w:rFonts w:ascii="Times New Roman" w:hAnsi="Times New Roman" w:cs="Times New Roman"/>
+          <w:sz w:val="24"/>
+          <w:szCs w:val="24"/>
+        </w:rPr>
+      </w:pPr>
+      <w:r>
+        <w:rPr>
+          <w:rFonts w:ascii="Times New Roman" w:hAnsi="Times New Roman" w:cs="Times New Roman"/>
+          <w:sz w:val="24"/>
+          <w:szCs w:val="24"/>
+        </w:rPr>
+        <w:t>Поезд проезжал через Москву.</w:t>
+      </w:r>
+    </w:p>
+    <w:p>
+      <w:pPr>
+        <w:jc w:val="both"/>
+        <w:rPr>
+          <w:rFonts w:ascii="Times New Roman" w:hAnsi="Times New Roman" w:cs="Times New Roman"/>
+          <w:sz w:val="24"/>
+          <w:szCs w:val="24"/>
+        </w:rPr>
+      </w:pPr>
+      <w:r>
+        <w:rPr>
+          <w:rFonts w:ascii="Times New Roman" w:hAnsi="Times New Roman" w:cs="Times New Roman"/>
+          <w:sz w:val="24"/>
+          <w:szCs w:val="24"/>
+        </w:rPr>
+        <w:t>Судья подсчитал – ему оставалось еще 2 часа пути.</w:t>
+      </w:r>
+    </w:p>
+    <w:p>
+      <w:pPr>
+        <w:ind w:firstLine="567"/>
+        <w:jc w:val="both"/>
+        <w:rPr>
+          <w:rFonts w:ascii="Times New Roman" w:hAnsi="Times New Roman" w:cs="Times New Roman"/>
+          <w:sz w:val="24"/>
+          <w:szCs w:val="24"/>
+        </w:rPr>
+      </w:pPr>
+      <w:r>
+        <w:rPr>
+          <w:rFonts w:ascii="Times New Roman" w:hAnsi="Times New Roman" w:cs="Times New Roman"/>
+          <w:sz w:val="24"/>
+          <w:szCs w:val="24"/>
+        </w:rPr>
+        <w:t>Снова и снова он перебрал в уме все</w:t>
+      </w:r>
+      <w:r>
+        <w:rPr>
+          <w:rFonts w:ascii="Times New Roman" w:hAnsi="Times New Roman" w:cs="Times New Roman"/>
+          <w:sz w:val="24"/>
+          <w:szCs w:val="24"/>
+        </w:rPr>
+        <w:t>,</w:t>
+      </w:r>
+      <w:r>
+        <w:rPr>
+          <w:rFonts w:ascii="Times New Roman" w:hAnsi="Times New Roman" w:cs="Times New Roman"/>
+          <w:sz w:val="24"/>
+          <w:szCs w:val="24"/>
+        </w:rPr>
+        <w:t xml:space="preserve"> что писалось в интернете.</w:t>
+      </w:r>
+    </w:p>
+    <w:p>
+      <w:pPr>
+        <w:jc w:val="both"/>
+        <w:rPr>
+          <w:rFonts w:ascii="Times New Roman" w:hAnsi="Times New Roman" w:cs="Times New Roman"/>
+          <w:sz w:val="24"/>
+          <w:szCs w:val="24"/>
+        </w:rPr>
+      </w:pPr>
+      <w:r>
+        <w:rPr>
+          <w:rFonts w:ascii="Times New Roman" w:hAnsi="Times New Roman" w:cs="Times New Roman"/>
+          <w:sz w:val="24"/>
+          <w:szCs w:val="24"/>
+        </w:rPr>
+        <w:t>Первоначально</w:t>
+      </w:r>
+      <w:r>
+        <w:rPr>
+          <w:rFonts w:ascii="Times New Roman" w:hAnsi="Times New Roman" w:cs="Times New Roman"/>
+          <w:sz w:val="24"/>
+          <w:szCs w:val="24"/>
+        </w:rPr>
+        <w:t xml:space="preserve"> американский миллионер приобрел</w:t>
+      </w:r>
+      <w:r>
+        <w:rPr>
+          <w:rFonts w:ascii="Times New Roman" w:hAnsi="Times New Roman" w:cs="Times New Roman"/>
+          <w:sz w:val="24"/>
+          <w:szCs w:val="24"/>
+        </w:rPr>
+        <w:t xml:space="preserve"> роскошный дом в современном стиле</w:t>
+      </w:r>
+      <w:r>
+        <w:rPr>
+          <w:rFonts w:ascii="Times New Roman" w:hAnsi="Times New Roman" w:cs="Times New Roman"/>
+          <w:sz w:val="24"/>
+          <w:szCs w:val="24"/>
+        </w:rPr>
+        <w:t xml:space="preserve"> на этом острове</w:t>
+      </w:r>
+      <w:r>
+        <w:rPr>
+          <w:rFonts w:ascii="Times New Roman" w:hAnsi="Times New Roman" w:cs="Times New Roman"/>
+          <w:sz w:val="24"/>
+          <w:szCs w:val="24"/>
+        </w:rPr>
+        <w:t>,</w:t>
+      </w:r>
+      <w:r>
+        <w:rPr>
+          <w:rFonts w:ascii="Times New Roman" w:hAnsi="Times New Roman" w:cs="Times New Roman"/>
+          <w:sz w:val="24"/>
+          <w:szCs w:val="24"/>
+        </w:rPr>
+        <w:t xml:space="preserve"> неподалеку от берегов</w:t>
+      </w:r>
+      <w:r>
+        <w:rPr>
+          <w:rFonts w:ascii="Times New Roman" w:hAnsi="Times New Roman" w:cs="Times New Roman"/>
+          <w:sz w:val="24"/>
+          <w:szCs w:val="24"/>
+        </w:rPr>
+        <w:t xml:space="preserve"> Девона</w:t>
+      </w:r>
+      <w:r>
+        <w:rPr>
+          <w:rFonts w:ascii="Times New Roman" w:hAnsi="Times New Roman" w:cs="Times New Roman"/>
+          <w:sz w:val="24"/>
+          <w:szCs w:val="24"/>
+        </w:rPr>
+        <w:t xml:space="preserve">. </w:t>
+      </w:r>
+    </w:p>
+    <w:p>
+      <w:pPr>
+        <w:jc w:val="both"/>
+        <w:rPr>
+          <w:rFonts w:ascii="Times New Roman" w:hAnsi="Times New Roman" w:cs="Times New Roman"/>
+          <w:sz w:val="24"/>
+          <w:szCs w:val="24"/>
+        </w:rPr>
+      </w:pPr>
+      <w:r>
+        <w:rPr>
+          <w:rFonts w:ascii="Times New Roman" w:hAnsi="Times New Roman" w:cs="Times New Roman"/>
+          <w:sz w:val="24"/>
+          <w:szCs w:val="24"/>
+        </w:rPr>
+        <w:t>Жена миллионера не переносила качки.</w:t>
+      </w:r>
+      <w:r>
+        <w:rPr>
+          <w:rFonts w:ascii="Times New Roman" w:hAnsi="Times New Roman" w:cs="Times New Roman"/>
+          <w:sz w:val="24"/>
+          <w:szCs w:val="24"/>
+        </w:rPr>
+        <w:t xml:space="preserve"> </w:t>
+      </w:r>
+      <w:r>
+        <w:rPr>
+          <w:rFonts w:ascii="Times New Roman" w:hAnsi="Times New Roman" w:cs="Times New Roman"/>
+          <w:sz w:val="24"/>
+          <w:szCs w:val="24"/>
+        </w:rPr>
+        <w:t>Она не одобрила недавнее приобретение.</w:t>
+      </w:r>
+    </w:p>
+    <w:p>
+      <w:pPr>
+        <w:jc w:val="both"/>
+        <w:rPr>
+          <w:rFonts w:ascii="Times New Roman" w:hAnsi="Times New Roman" w:cs="Times New Roman"/>
+          <w:sz w:val="24"/>
+          <w:szCs w:val="24"/>
+        </w:rPr>
+      </w:pPr>
+      <w:r>
+        <w:rPr>
+          <w:rFonts w:ascii="Times New Roman" w:hAnsi="Times New Roman" w:cs="Times New Roman"/>
+          <w:sz w:val="24"/>
+          <w:szCs w:val="24"/>
+        </w:rPr>
+        <w:t>Это вынудило миллионера расстаться и с домом, и островом</w:t>
+      </w:r>
+      <w:r>
+        <w:rPr>
+          <w:rFonts w:ascii="Times New Roman" w:hAnsi="Times New Roman" w:cs="Times New Roman"/>
+          <w:sz w:val="24"/>
+          <w:szCs w:val="24"/>
+        </w:rPr>
+        <w:t>.</w:t>
+      </w:r>
+    </w:p>
+    <w:p>
+      <w:pPr>
+        <w:jc w:val="both"/>
+        <w:rPr>
+          <w:rFonts w:ascii="Times New Roman" w:hAnsi="Times New Roman" w:cs="Times New Roman"/>
+          <w:sz w:val="24"/>
+          <w:szCs w:val="24"/>
+        </w:rPr>
+      </w:pPr>
+      <w:r>
+        <w:rPr>
+          <w:rFonts w:ascii="Times New Roman" w:hAnsi="Times New Roman" w:cs="Times New Roman"/>
+          <w:sz w:val="24"/>
+          <w:szCs w:val="24"/>
+        </w:rPr>
+        <w:t>В интернете замелькали объявления о продаже острова.</w:t>
+      </w:r>
+    </w:p>
+    <w:p>
+      <w:pPr>
+        <w:jc w:val="both"/>
+        <w:rPr>
+          <w:rFonts w:ascii="Times New Roman" w:hAnsi="Times New Roman" w:cs="Times New Roman"/>
+          <w:sz w:val="24"/>
+          <w:szCs w:val="24"/>
+        </w:rPr>
+      </w:pPr>
+      <w:r>
+        <w:rPr>
+          <w:rFonts w:ascii="Times New Roman" w:hAnsi="Times New Roman" w:cs="Times New Roman"/>
+          <w:sz w:val="24"/>
+          <w:szCs w:val="24"/>
+        </w:rPr>
+        <w:t>Затем последовало сообщение</w:t>
+      </w:r>
+      <w:r>
+        <w:rPr>
+          <w:rFonts w:ascii="Times New Roman" w:hAnsi="Times New Roman" w:cs="Times New Roman"/>
+          <w:sz w:val="24"/>
+          <w:szCs w:val="24"/>
+        </w:rPr>
+        <w:t>: остров купил некий мистер Аноним.</w:t>
+      </w:r>
+    </w:p>
+    <w:p>
+      <w:pPr>
+        <w:jc w:val="both"/>
+        <w:rPr>
+          <w:rFonts w:ascii="Times New Roman" w:hAnsi="Times New Roman" w:cs="Times New Roman"/>
+          <w:sz w:val="24"/>
+          <w:szCs w:val="24"/>
+        </w:rPr>
+      </w:pPr>
+      <w:r>
+        <w:rPr>
+          <w:rFonts w:ascii="Times New Roman" w:hAnsi="Times New Roman" w:cs="Times New Roman"/>
+          <w:sz w:val="24"/>
+          <w:szCs w:val="24"/>
+        </w:rPr>
+        <w:t xml:space="preserve">И тут </w:t>
+      </w:r>
+      <w:r>
+        <w:rPr>
+          <w:rFonts w:ascii="Times New Roman" w:hAnsi="Times New Roman" w:cs="Times New Roman"/>
+          <w:sz w:val="24"/>
+          <w:szCs w:val="24"/>
+        </w:rPr>
+        <w:t xml:space="preserve"> све</w:t>
+      </w:r>
+      <w:r>
+        <w:rPr>
+          <w:rFonts w:ascii="Times New Roman" w:hAnsi="Times New Roman" w:cs="Times New Roman"/>
+          <w:sz w:val="24"/>
+          <w:szCs w:val="24"/>
+        </w:rPr>
+        <w:t>тские люди</w:t>
+      </w:r>
+      <w:r>
+        <w:rPr>
+          <w:rFonts w:ascii="Times New Roman" w:hAnsi="Times New Roman" w:cs="Times New Roman"/>
+          <w:sz w:val="24"/>
+          <w:szCs w:val="24"/>
+        </w:rPr>
+        <w:t xml:space="preserve"> начали фантазировать.</w:t>
+      </w:r>
+    </w:p>
+    <w:p>
+      <w:pPr>
+        <w:jc w:val="both"/>
+        <w:rPr>
+          <w:rFonts w:ascii="Times New Roman" w:hAnsi="Times New Roman" w:cs="Times New Roman"/>
+          <w:sz w:val="24"/>
+          <w:szCs w:val="24"/>
+        </w:rPr>
+      </w:pPr>
+      <w:r>
+        <w:rPr>
+          <w:rFonts w:ascii="Times New Roman" w:hAnsi="Times New Roman" w:cs="Times New Roman"/>
+          <w:sz w:val="24"/>
+          <w:szCs w:val="24"/>
+        </w:rPr>
+        <w:t>На самом деле голливудская звезда</w:t>
+      </w:r>
+      <w:r>
+        <w:rPr>
+          <w:rFonts w:ascii="Times New Roman" w:hAnsi="Times New Roman" w:cs="Times New Roman"/>
+          <w:sz w:val="24"/>
+          <w:szCs w:val="24"/>
+        </w:rPr>
+        <w:t xml:space="preserve"> мисс Загадочность</w:t>
+      </w:r>
+      <w:r>
+        <w:rPr>
+          <w:rFonts w:ascii="Times New Roman" w:hAnsi="Times New Roman" w:cs="Times New Roman"/>
+          <w:sz w:val="24"/>
+          <w:szCs w:val="24"/>
+        </w:rPr>
+        <w:t xml:space="preserve"> приобрела остров.</w:t>
+      </w:r>
+    </w:p>
+    <w:p>
+      <w:pPr>
+        <w:jc w:val="both"/>
+        <w:rPr>
+          <w:rFonts w:ascii="Times New Roman" w:hAnsi="Times New Roman" w:cs="Times New Roman"/>
+          <w:sz w:val="24"/>
+          <w:szCs w:val="24"/>
+        </w:rPr>
+      </w:pPr>
+      <w:r>
+        <w:rPr>
+          <w:rFonts w:ascii="Times New Roman" w:hAnsi="Times New Roman" w:cs="Times New Roman"/>
+          <w:sz w:val="24"/>
+          <w:szCs w:val="24"/>
+        </w:rPr>
+        <w:t xml:space="preserve">Она желает провести там спокойно несколько месяцев – вдали </w:t>
+      </w:r>
+      <w:r>
+        <w:rPr>
+          <w:rFonts w:ascii="Times New Roman" w:hAnsi="Times New Roman" w:cs="Times New Roman"/>
+          <w:sz w:val="24"/>
+          <w:szCs w:val="24"/>
+        </w:rPr>
+        <w:t xml:space="preserve">от репортеров, </w:t>
+      </w:r>
+      <w:r>
+        <w:rPr>
+          <w:rFonts w:ascii="Times New Roman" w:hAnsi="Times New Roman" w:cs="Times New Roman"/>
+          <w:sz w:val="24"/>
+          <w:szCs w:val="24"/>
+        </w:rPr>
+        <w:t>завистников</w:t>
+      </w:r>
+      <w:r>
+        <w:rPr>
+          <w:rFonts w:ascii="Times New Roman" w:hAnsi="Times New Roman" w:cs="Times New Roman"/>
+          <w:sz w:val="24"/>
+          <w:szCs w:val="24"/>
+        </w:rPr>
+        <w:t xml:space="preserve"> и шумихи.</w:t>
+      </w:r>
+    </w:p>
+    <w:p>
+      <w:pPr>
+        <w:jc w:val="both"/>
+        <w:rPr>
+          <w:rFonts w:ascii="Times New Roman" w:hAnsi="Times New Roman" w:cs="Times New Roman"/>
+          <w:sz w:val="24"/>
+          <w:szCs w:val="24"/>
+        </w:rPr>
+      </w:pPr>
+      <w:r>
+        <w:rPr>
+          <w:rFonts w:ascii="Times New Roman" w:hAnsi="Times New Roman" w:cs="Times New Roman"/>
+          <w:sz w:val="24"/>
+          <w:szCs w:val="24"/>
+        </w:rPr>
+        <w:t>Мисс</w:t>
+      </w:r>
+      <w:r>
+        <w:rPr>
+          <w:rFonts w:ascii="Times New Roman" w:hAnsi="Times New Roman" w:cs="Times New Roman"/>
+          <w:sz w:val="24"/>
+          <w:szCs w:val="24"/>
+        </w:rPr>
+        <w:t xml:space="preserve"> Непредсказуемость</w:t>
+      </w:r>
+      <w:r>
+        <w:rPr>
+          <w:rFonts w:ascii="Times New Roman" w:hAnsi="Times New Roman" w:cs="Times New Roman"/>
+          <w:sz w:val="24"/>
+          <w:szCs w:val="24"/>
+        </w:rPr>
+        <w:t xml:space="preserve"> деликатно намекала, что она из королевской семьи</w:t>
+      </w:r>
+    </w:p>
+    <w:p>
+      <w:pPr>
+        <w:jc w:val="both"/>
+        <w:rPr>
+          <w:rFonts w:ascii="Times New Roman" w:hAnsi="Times New Roman" w:cs="Times New Roman"/>
+          <w:sz w:val="24"/>
+          <w:szCs w:val="24"/>
+        </w:rPr>
+      </w:pPr>
+      <w:r>
+        <w:rPr>
+          <w:rFonts w:ascii="Times New Roman" w:hAnsi="Times New Roman" w:cs="Times New Roman"/>
+          <w:sz w:val="24"/>
+          <w:szCs w:val="24"/>
+        </w:rPr>
+        <w:t>До мистера Очевидности дошли слухи:</w:t>
+      </w:r>
+      <w:r>
+        <w:rPr>
+          <w:rFonts w:ascii="Times New Roman" w:hAnsi="Times New Roman" w:cs="Times New Roman"/>
+          <w:sz w:val="24"/>
+          <w:szCs w:val="24"/>
+        </w:rPr>
+        <w:t xml:space="preserve"> молодой лорд Храбрость намерен провести на острове медовый месяц.</w:t>
+      </w:r>
+      <w:r>
+        <w:rPr>
+          <w:rFonts w:ascii="Times New Roman" w:hAnsi="Times New Roman" w:cs="Times New Roman"/>
+          <w:sz w:val="24"/>
+          <w:szCs w:val="24"/>
+        </w:rPr>
+        <w:t xml:space="preserve"> </w:t>
+      </w:r>
+    </w:p>
+    <w:p>
+      <w:pPr>
+        <w:jc w:val="both"/>
+        <w:rPr>
+          <w:rFonts w:ascii="Times New Roman" w:hAnsi="Times New Roman" w:cs="Times New Roman"/>
+          <w:sz w:val="24"/>
+          <w:szCs w:val="24"/>
+        </w:rPr>
+      </w:pPr>
+      <w:r>
+        <w:rPr>
+          <w:rFonts w:ascii="Times New Roman" w:hAnsi="Times New Roman" w:cs="Times New Roman"/>
+          <w:sz w:val="24"/>
+          <w:szCs w:val="24"/>
+        </w:rPr>
+        <w:t>Мистеру Кровожадности было доподлинно известно – остров купило г</w:t>
+      </w:r>
+      <w:r>
+        <w:rPr>
+          <w:rFonts w:ascii="Times New Roman" w:hAnsi="Times New Roman" w:cs="Times New Roman"/>
+          <w:sz w:val="24"/>
+          <w:szCs w:val="24"/>
+        </w:rPr>
+        <w:t>осударство для секретных экспери</w:t>
+      </w:r>
+      <w:r>
+        <w:rPr>
+          <w:rFonts w:ascii="Times New Roman" w:hAnsi="Times New Roman" w:cs="Times New Roman"/>
+          <w:sz w:val="24"/>
+          <w:szCs w:val="24"/>
+        </w:rPr>
+        <w:t>ментов</w:t>
+      </w:r>
+      <w:r>
+        <w:rPr>
+          <w:rFonts w:ascii="Times New Roman" w:hAnsi="Times New Roman" w:cs="Times New Roman"/>
+          <w:sz w:val="24"/>
+          <w:szCs w:val="24"/>
+        </w:rPr>
+        <w:t>.</w:t>
+      </w:r>
+    </w:p>
+    <w:p>
+      <w:pPr>
+        <w:jc w:val="both"/>
+        <w:rPr>
+          <w:rFonts w:ascii="Times New Roman" w:hAnsi="Times New Roman" w:cs="Times New Roman"/>
+          <w:sz w:val="24"/>
+          <w:szCs w:val="24"/>
+        </w:rPr>
+      </w:pPr>
+      <w:r>
+        <w:rPr>
+          <w:rFonts w:ascii="Times New Roman" w:hAnsi="Times New Roman" w:cs="Times New Roman"/>
+          <w:sz w:val="24"/>
+          <w:szCs w:val="24"/>
+        </w:rPr>
+        <w:t>Судья извлек</w:t>
+      </w:r>
+      <w:r>
+        <w:rPr>
+          <w:rFonts w:ascii="Times New Roman" w:hAnsi="Times New Roman" w:cs="Times New Roman"/>
+          <w:sz w:val="24"/>
+          <w:szCs w:val="24"/>
+        </w:rPr>
+        <w:t xml:space="preserve"> </w:t>
+      </w:r>
+      <w:r>
+        <w:rPr>
+          <w:rFonts w:ascii="Times New Roman" w:hAnsi="Times New Roman" w:cs="Times New Roman"/>
+          <w:sz w:val="24"/>
+          <w:szCs w:val="24"/>
+        </w:rPr>
+        <w:t>(достал) из кармана письмо.</w:t>
+      </w:r>
+      <w:r>
+        <w:rPr>
+          <w:rFonts w:ascii="Times New Roman" w:hAnsi="Times New Roman" w:cs="Times New Roman"/>
+          <w:sz w:val="24"/>
+          <w:szCs w:val="24"/>
+        </w:rPr>
+        <w:t xml:space="preserve"> </w:t>
+      </w:r>
+    </w:p>
+    <w:p>
+      <w:pPr>
+        <w:jc w:val="both"/>
+        <w:rPr>
+          <w:rFonts w:ascii="Times New Roman" w:hAnsi="Times New Roman" w:cs="Times New Roman"/>
+          <w:sz w:val="24"/>
+          <w:szCs w:val="24"/>
+        </w:rPr>
+      </w:pPr>
+      <w:r>
+        <w:rPr>
+          <w:rFonts w:ascii="Times New Roman" w:hAnsi="Times New Roman" w:cs="Times New Roman"/>
+          <w:sz w:val="24"/>
+          <w:szCs w:val="24"/>
+        </w:rPr>
+        <w:t>У него</w:t>
+      </w:r>
+      <w:r>
+        <w:rPr>
+          <w:rFonts w:ascii="Times New Roman" w:hAnsi="Times New Roman" w:cs="Times New Roman"/>
+          <w:sz w:val="24"/>
+          <w:szCs w:val="24"/>
+        </w:rPr>
+        <w:t xml:space="preserve"> на</w:t>
+      </w:r>
+      <w:r>
+        <w:rPr>
+          <w:rFonts w:ascii="Times New Roman" w:hAnsi="Times New Roman" w:cs="Times New Roman"/>
+          <w:sz w:val="24"/>
+          <w:szCs w:val="24"/>
+        </w:rPr>
+        <w:t xml:space="preserve"> редкость неразборчивый почерк.</w:t>
+      </w:r>
+      <w:r>
+        <w:rPr>
+          <w:rFonts w:ascii="Times New Roman" w:hAnsi="Times New Roman" w:cs="Times New Roman"/>
+          <w:sz w:val="24"/>
+          <w:szCs w:val="24"/>
+        </w:rPr>
+        <w:t xml:space="preserve"> </w:t>
+      </w:r>
+    </w:p>
+    <w:p>
+      <w:pPr>
+        <w:jc w:val="both"/>
+        <w:rPr>
+          <w:rFonts w:ascii="Times New Roman" w:hAnsi="Times New Roman" w:cs="Times New Roman"/>
+          <w:sz w:val="24"/>
+          <w:szCs w:val="24"/>
+        </w:rPr>
+      </w:pPr>
+      <w:r>
+        <w:rPr>
+          <w:rFonts w:ascii="Times New Roman" w:hAnsi="Times New Roman" w:cs="Times New Roman"/>
+          <w:sz w:val="24"/>
+          <w:szCs w:val="24"/>
+        </w:rPr>
+        <w:t>Давно о тебе ничего не слышал.</w:t>
+      </w:r>
+    </w:p>
+    <w:p>
+      <w:pPr>
+        <w:jc w:val="both"/>
+        <w:rPr>
+          <w:rFonts w:ascii="Times New Roman" w:hAnsi="Times New Roman" w:cs="Times New Roman"/>
+          <w:sz w:val="24"/>
+          <w:szCs w:val="24"/>
+        </w:rPr>
+      </w:pPr>
+      <w:r>
+        <w:rPr>
+          <w:rFonts w:ascii="Times New Roman" w:hAnsi="Times New Roman" w:cs="Times New Roman"/>
+          <w:sz w:val="24"/>
+          <w:szCs w:val="24"/>
+        </w:rPr>
+        <w:t>Надо о многом поговорить.</w:t>
+      </w:r>
+    </w:p>
+    <w:p>
+      <w:pPr>
+        <w:jc w:val="both"/>
+        <w:rPr>
+          <w:rFonts w:ascii="Times New Roman" w:hAnsi="Times New Roman" w:cs="Times New Roman"/>
+          <w:sz w:val="24"/>
+          <w:szCs w:val="24"/>
+        </w:rPr>
+      </w:pPr>
+      <w:r>
+        <w:rPr>
+          <w:rFonts w:ascii="Times New Roman" w:hAnsi="Times New Roman" w:cs="Times New Roman"/>
+          <w:sz w:val="24"/>
+          <w:szCs w:val="24"/>
+        </w:rPr>
+        <w:t>Давай общаться как в старые времена.</w:t>
+      </w:r>
+    </w:p>
+    <w:p>
+      <w:pPr>
+        <w:jc w:val="both"/>
+        <w:rPr>
+          <w:rFonts w:ascii="Times New Roman" w:hAnsi="Times New Roman" w:cs="Times New Roman"/>
+          <w:sz w:val="24"/>
+          <w:szCs w:val="24"/>
+        </w:rPr>
+      </w:pPr>
+      <w:r>
+        <w:rPr>
+          <w:rFonts w:ascii="Times New Roman" w:hAnsi="Times New Roman" w:cs="Times New Roman"/>
+          <w:sz w:val="24"/>
+          <w:szCs w:val="24"/>
+        </w:rPr>
+        <w:t>Давай погреемся на солнышке.</w:t>
+      </w:r>
+    </w:p>
+    <w:p>
+      <w:pPr>
+        <w:jc w:val="both"/>
+        <w:rPr>
+          <w:rFonts w:ascii="Times New Roman" w:hAnsi="Times New Roman" w:cs="Times New Roman"/>
+          <w:sz w:val="24"/>
+          <w:szCs w:val="24"/>
+        </w:rPr>
+      </w:pPr>
+      <w:r>
+        <w:rPr>
+          <w:rFonts w:ascii="Times New Roman" w:hAnsi="Times New Roman" w:cs="Times New Roman"/>
+          <w:sz w:val="24"/>
+          <w:szCs w:val="24"/>
+        </w:rPr>
+        <w:t>Встречу тебя в Москве.</w:t>
+      </w:r>
+    </w:p>
+    <w:p>
+      <w:pPr>
+        <w:rPr>
+          <w:rFonts w:ascii="Times New Roman" w:hAnsi="Times New Roman" w:cs="Times New Roman"/>
+          <w:sz w:val="24"/>
+          <w:szCs w:val="24"/>
+        </w:rPr>
+      </w:pPr>
+      <w:r>
+        <w:rPr>
+          <w:rFonts w:ascii="Times New Roman" w:hAnsi="Times New Roman" w:cs="Times New Roman"/>
+          <w:sz w:val="24"/>
+          <w:szCs w:val="24"/>
+        </w:rPr>
+        <w:lastRenderedPageBreak/>
+        <w:t>Поставь здесь подпись.</w:t>
+      </w:r>
+    </w:p>
+    <w:p>
+      <w:pPr>
+        <w:rPr>
+          <w:rFonts w:ascii="Times New Roman" w:hAnsi="Times New Roman" w:cs="Times New Roman"/>
+          <w:sz w:val="24"/>
+          <w:szCs w:val="24"/>
+        </w:rPr>
+      </w:pPr>
+      <w:r>
+        <w:rPr>
+          <w:rFonts w:ascii="Times New Roman" w:hAnsi="Times New Roman" w:cs="Times New Roman"/>
+          <w:sz w:val="24"/>
+          <w:szCs w:val="24"/>
+        </w:rPr>
+        <w:t>У тебя роскошные волосы.</w:t>
+      </w:r>
+    </w:p>
+    <w:p>
+      <w:pPr>
+        <w:rPr>
+          <w:rFonts w:ascii="Times New Roman" w:hAnsi="Times New Roman" w:cs="Times New Roman"/>
+          <w:sz w:val="24"/>
+          <w:szCs w:val="24"/>
+        </w:rPr>
+      </w:pPr>
+      <w:r>
+        <w:rPr>
+          <w:rFonts w:ascii="Times New Roman" w:hAnsi="Times New Roman" w:cs="Times New Roman"/>
+          <w:sz w:val="24"/>
+          <w:szCs w:val="24"/>
+        </w:rPr>
+        <w:t>Я думал о прошлом, стараясь припомнить, когда я в последний раз видел Мисс Очарование.</w:t>
+      </w:r>
+    </w:p>
+    <w:p>
+      <w:pPr>
+        <w:rPr>
+          <w:rFonts w:ascii="Times New Roman" w:hAnsi="Times New Roman" w:cs="Times New Roman"/>
+          <w:sz w:val="24"/>
+          <w:szCs w:val="24"/>
+        </w:rPr>
+      </w:pPr>
+      <w:r>
+        <w:rPr>
+          <w:rFonts w:ascii="Times New Roman" w:hAnsi="Times New Roman" w:cs="Times New Roman"/>
+          <w:sz w:val="24"/>
+          <w:szCs w:val="24"/>
+        </w:rPr>
+        <w:t>Она уехала в Италию.</w:t>
+      </w:r>
+    </w:p>
+    <w:p>
+      <w:pPr>
+        <w:rPr>
+          <w:rFonts w:ascii="Times New Roman" w:hAnsi="Times New Roman" w:cs="Times New Roman"/>
+          <w:sz w:val="24"/>
+          <w:szCs w:val="24"/>
+        </w:rPr>
+      </w:pPr>
+      <w:r>
+        <w:rPr>
+          <w:rFonts w:ascii="Times New Roman" w:hAnsi="Times New Roman" w:cs="Times New Roman"/>
+          <w:sz w:val="24"/>
+          <w:szCs w:val="24"/>
+        </w:rPr>
+        <w:t>Судья кивнул головой.</w:t>
+      </w:r>
+    </w:p>
+    <w:p>
+      <w:pPr>
+        <w:rPr>
+          <w:rFonts w:ascii="Times New Roman" w:hAnsi="Times New Roman" w:cs="Times New Roman"/>
+          <w:sz w:val="24"/>
+          <w:szCs w:val="24"/>
+        </w:rPr>
+      </w:pPr>
+      <w:r>
+        <w:rPr>
+          <w:rFonts w:ascii="Times New Roman" w:hAnsi="Times New Roman" w:cs="Times New Roman"/>
+          <w:sz w:val="24"/>
+          <w:szCs w:val="24"/>
+        </w:rPr>
+        <w:t>Он был доволен собой.</w:t>
+      </w:r>
+    </w:p>
+    <w:p>
+      <w:pPr>
+        <w:rPr>
+          <w:rFonts w:ascii="Times New Roman" w:hAnsi="Times New Roman" w:cs="Times New Roman"/>
+          <w:sz w:val="24"/>
+          <w:szCs w:val="24"/>
+        </w:rPr>
+      </w:pPr>
+      <w:r>
+        <w:rPr>
+          <w:rFonts w:ascii="Times New Roman" w:hAnsi="Times New Roman" w:cs="Times New Roman"/>
+          <w:sz w:val="24"/>
+          <w:szCs w:val="24"/>
+        </w:rPr>
+        <w:t>Его логика как всегда безупречна.</w:t>
+      </w:r>
+    </w:p>
+    <w:p>
+      <w:pPr>
+        <w:rPr>
+          <w:rFonts w:ascii="Times New Roman" w:hAnsi="Times New Roman" w:cs="Times New Roman"/>
+          <w:sz w:val="24"/>
+          <w:szCs w:val="24"/>
+        </w:rPr>
+      </w:pPr>
+      <w:r>
+        <w:rPr>
+          <w:rFonts w:ascii="Times New Roman" w:hAnsi="Times New Roman" w:cs="Times New Roman"/>
+          <w:sz w:val="24"/>
+          <w:szCs w:val="24"/>
+        </w:rPr>
+        <w:t>Он уснул.</w:t>
+      </w:r>
+    </w:p>
+    <w:p>
+      <w:pPr>
+        <w:rPr>
+          <w:rFonts w:ascii="Times New Roman" w:hAnsi="Times New Roman" w:cs="Times New Roman"/>
+          <w:sz w:val="24"/>
+          <w:szCs w:val="24"/>
+        </w:rPr>
+      </w:pPr>
+      <w:r>
+        <w:rPr>
+          <w:rFonts w:ascii="Times New Roman" w:hAnsi="Times New Roman" w:cs="Times New Roman"/>
+          <w:sz w:val="24"/>
+          <w:szCs w:val="24"/>
+        </w:rPr>
+        <w:t>Это было вполне в его стиле.</w:t>
+      </w:r>
+      <w:r>
+        <w:rPr>
+          <w:rFonts w:ascii="Times New Roman" w:hAnsi="Times New Roman" w:cs="Times New Roman"/>
+          <w:sz w:val="24"/>
+          <w:szCs w:val="24"/>
+        </w:rPr>
+        <w:t xml:space="preserve"> Он был в своем репертуаре.</w:t>
+      </w:r>
+    </w:p>
+    <w:p>
+      <w:pPr>
+        <w:rPr>
+          <w:rFonts w:ascii="Times New Roman" w:hAnsi="Times New Roman" w:cs="Times New Roman"/>
+          <w:sz w:val="24"/>
+          <w:szCs w:val="24"/>
+        </w:rPr>
+      </w:pPr>
+      <w:r>
+        <w:rPr>
+          <w:rFonts w:ascii="Times New Roman" w:hAnsi="Times New Roman" w:cs="Times New Roman"/>
+          <w:sz w:val="24"/>
+          <w:szCs w:val="24"/>
+        </w:rPr>
+        <w:t>Откинься на спинку сидения и расслабься.</w:t>
+      </w:r>
+    </w:p>
+    <w:p>
+      <w:pPr>
+        <w:rPr>
+          <w:rFonts w:ascii="Times New Roman" w:hAnsi="Times New Roman" w:cs="Times New Roman"/>
+          <w:sz w:val="24"/>
+          <w:szCs w:val="24"/>
+        </w:rPr>
+      </w:pPr>
+      <w:r>
+        <w:rPr>
+          <w:rFonts w:ascii="Times New Roman" w:hAnsi="Times New Roman" w:cs="Times New Roman"/>
+          <w:sz w:val="24"/>
+          <w:szCs w:val="24"/>
+        </w:rPr>
+        <w:t>Кроме нее в вагоне было еще 5 пассажиров.</w:t>
+      </w:r>
+    </w:p>
+    <w:p>
+      <w:pPr>
+        <w:rPr>
+          <w:rFonts w:ascii="Times New Roman" w:hAnsi="Times New Roman" w:cs="Times New Roman"/>
+          <w:sz w:val="24"/>
+          <w:szCs w:val="24"/>
+        </w:rPr>
+      </w:pPr>
+      <w:r>
+        <w:rPr>
+          <w:rFonts w:ascii="Times New Roman" w:hAnsi="Times New Roman" w:cs="Times New Roman"/>
+          <w:sz w:val="24"/>
+          <w:szCs w:val="24"/>
+        </w:rPr>
+        <w:t>Ужасно жарко сегодня в поезде.</w:t>
+      </w:r>
+    </w:p>
+    <w:p>
+      <w:pPr>
+        <w:rPr>
+          <w:rFonts w:ascii="Times New Roman" w:hAnsi="Times New Roman" w:cs="Times New Roman"/>
+          <w:sz w:val="24"/>
+          <w:szCs w:val="24"/>
+        </w:rPr>
+      </w:pPr>
+      <w:r>
+        <w:rPr>
+          <w:rFonts w:ascii="Times New Roman" w:hAnsi="Times New Roman" w:cs="Times New Roman"/>
+          <w:sz w:val="24"/>
+          <w:szCs w:val="24"/>
+        </w:rPr>
+        <w:t>Как приятно жить у моря.</w:t>
+      </w:r>
+    </w:p>
+    <w:p>
+      <w:pPr>
+        <w:rPr>
+          <w:rFonts w:ascii="Times New Roman" w:hAnsi="Times New Roman" w:cs="Times New Roman"/>
+          <w:sz w:val="24"/>
+          <w:szCs w:val="24"/>
+        </w:rPr>
+      </w:pPr>
+      <w:r>
+        <w:rPr>
+          <w:rFonts w:ascii="Times New Roman" w:hAnsi="Times New Roman" w:cs="Times New Roman"/>
+          <w:sz w:val="24"/>
+          <w:szCs w:val="24"/>
+        </w:rPr>
+        <w:t>Ей повезло с работой.</w:t>
+      </w:r>
+    </w:p>
+    <w:p>
+      <w:pPr>
+        <w:rPr>
+          <w:rFonts w:ascii="Times New Roman" w:hAnsi="Times New Roman" w:cs="Times New Roman"/>
+          <w:sz w:val="24"/>
+          <w:szCs w:val="24"/>
+        </w:rPr>
+      </w:pPr>
+      <w:r>
+        <w:rPr>
+          <w:rFonts w:ascii="Times New Roman" w:hAnsi="Times New Roman" w:cs="Times New Roman"/>
+          <w:sz w:val="24"/>
+          <w:szCs w:val="24"/>
+        </w:rPr>
+        <w:t>Когда нанимаешься на работу, вечно приходиться возиться с кучей дел</w:t>
+      </w:r>
+    </w:p>
+    <w:p>
+      <w:pPr>
+        <w:rPr>
+          <w:rFonts w:ascii="Times New Roman" w:hAnsi="Times New Roman" w:cs="Times New Roman"/>
+          <w:sz w:val="24"/>
+          <w:szCs w:val="24"/>
+        </w:rPr>
+      </w:pPr>
+      <w:r>
+        <w:rPr>
+          <w:rFonts w:ascii="Times New Roman" w:hAnsi="Times New Roman" w:cs="Times New Roman"/>
+          <w:sz w:val="24"/>
+          <w:szCs w:val="24"/>
+        </w:rPr>
+        <w:t>Устройся на работу секретарем через агентство.</w:t>
+      </w:r>
+    </w:p>
+    <w:p>
+      <w:pPr>
+        <w:rPr>
+          <w:rFonts w:ascii="Times New Roman" w:hAnsi="Times New Roman" w:cs="Times New Roman"/>
+          <w:sz w:val="24"/>
+          <w:szCs w:val="24"/>
+        </w:rPr>
+      </w:pPr>
+      <w:r>
+        <w:rPr>
+          <w:rFonts w:ascii="Times New Roman" w:hAnsi="Times New Roman" w:cs="Times New Roman"/>
+          <w:sz w:val="24"/>
+          <w:szCs w:val="24"/>
+        </w:rPr>
+        <w:t>Мне Вас рекомендовало агентство «Хороший отдых»</w:t>
+      </w:r>
+    </w:p>
+    <w:p>
+      <w:pPr>
+        <w:rPr>
+          <w:rFonts w:ascii="Times New Roman" w:hAnsi="Times New Roman" w:cs="Times New Roman"/>
+          <w:sz w:val="24"/>
+          <w:szCs w:val="24"/>
+        </w:rPr>
+      </w:pPr>
+      <w:r>
+        <w:rPr>
+          <w:rFonts w:ascii="Times New Roman" w:hAnsi="Times New Roman" w:cs="Times New Roman"/>
+          <w:sz w:val="24"/>
+          <w:szCs w:val="24"/>
+        </w:rPr>
+        <w:t>Насколько я понимаю, они тебя хорошо знают.</w:t>
+      </w:r>
+    </w:p>
+    <w:p>
+      <w:pPr>
+        <w:rPr>
+          <w:rFonts w:ascii="Times New Roman" w:hAnsi="Times New Roman" w:cs="Times New Roman"/>
+          <w:sz w:val="24"/>
+          <w:szCs w:val="24"/>
+        </w:rPr>
+      </w:pPr>
+      <w:r>
+        <w:rPr>
+          <w:rFonts w:ascii="Times New Roman" w:hAnsi="Times New Roman" w:cs="Times New Roman"/>
+          <w:sz w:val="24"/>
+          <w:szCs w:val="24"/>
+        </w:rPr>
+        <w:t>Н</w:t>
+      </w:r>
+      <w:r>
+        <w:rPr>
+          <w:rFonts w:ascii="Times New Roman" w:hAnsi="Times New Roman" w:cs="Times New Roman"/>
+          <w:sz w:val="24"/>
+          <w:szCs w:val="24"/>
+        </w:rPr>
+        <w:t>а какую зарплату ты претендуешь.</w:t>
+      </w:r>
+      <w:r>
+        <w:rPr>
+          <w:rFonts w:ascii="Times New Roman" w:hAnsi="Times New Roman" w:cs="Times New Roman"/>
+          <w:sz w:val="24"/>
+          <w:szCs w:val="24"/>
+        </w:rPr>
+        <w:t xml:space="preserve"> </w:t>
+      </w:r>
+      <w:r>
+        <w:rPr>
+          <w:rFonts w:ascii="Times New Roman" w:hAnsi="Times New Roman" w:cs="Times New Roman"/>
+          <w:sz w:val="24"/>
+          <w:szCs w:val="24"/>
+        </w:rPr>
+        <w:t>Назови точную сумму.</w:t>
+      </w:r>
+    </w:p>
+    <w:p>
+      <w:pPr>
+        <w:rPr>
+          <w:rFonts w:ascii="Times New Roman" w:hAnsi="Times New Roman" w:cs="Times New Roman"/>
+          <w:sz w:val="24"/>
+          <w:szCs w:val="24"/>
+        </w:rPr>
+      </w:pPr>
+      <w:r>
+        <w:rPr>
+          <w:rFonts w:ascii="Times New Roman" w:hAnsi="Times New Roman" w:cs="Times New Roman"/>
+          <w:sz w:val="24"/>
+          <w:szCs w:val="24"/>
+        </w:rPr>
+        <w:t>Я заранее получил посылку.</w:t>
+      </w:r>
+    </w:p>
+    <w:p>
+      <w:pPr>
+        <w:rPr>
+          <w:rFonts w:ascii="Times New Roman" w:hAnsi="Times New Roman" w:cs="Times New Roman"/>
+          <w:sz w:val="24"/>
+          <w:szCs w:val="24"/>
+        </w:rPr>
+      </w:pPr>
+      <w:r>
+        <w:rPr>
+          <w:rFonts w:ascii="Times New Roman" w:hAnsi="Times New Roman" w:cs="Times New Roman"/>
+          <w:sz w:val="24"/>
+          <w:szCs w:val="24"/>
+        </w:rPr>
+        <w:t>Я ожидаю</w:t>
+      </w:r>
+      <w:r>
+        <w:rPr>
+          <w:rFonts w:ascii="Times New Roman" w:hAnsi="Times New Roman" w:cs="Times New Roman"/>
+          <w:sz w:val="24"/>
+          <w:szCs w:val="24"/>
+        </w:rPr>
+        <w:t>,</w:t>
+      </w:r>
+      <w:r>
+        <w:rPr>
+          <w:rFonts w:ascii="Times New Roman" w:hAnsi="Times New Roman" w:cs="Times New Roman"/>
+          <w:sz w:val="24"/>
+          <w:szCs w:val="24"/>
+        </w:rPr>
+        <w:t xml:space="preserve"> что ты приедешь в субботу.</w:t>
+      </w:r>
+    </w:p>
+    <w:p>
+      <w:pPr>
+        <w:rPr>
+          <w:rFonts w:ascii="Times New Roman" w:hAnsi="Times New Roman" w:cs="Times New Roman"/>
+          <w:sz w:val="24"/>
+          <w:szCs w:val="24"/>
+        </w:rPr>
+      </w:pPr>
+      <w:r>
+        <w:rPr>
+          <w:rFonts w:ascii="Times New Roman" w:hAnsi="Times New Roman" w:cs="Times New Roman"/>
+          <w:sz w:val="24"/>
+          <w:szCs w:val="24"/>
+        </w:rPr>
+        <w:t>Я вас встречу на остановке (станции) «Веселые дубы»</w:t>
+      </w:r>
+    </w:p>
+    <w:p>
+      <w:pPr>
+        <w:rPr>
+          <w:rFonts w:ascii="Times New Roman" w:hAnsi="Times New Roman" w:cs="Times New Roman"/>
+          <w:sz w:val="24"/>
+          <w:szCs w:val="24"/>
+        </w:rPr>
+      </w:pPr>
+      <w:r>
+        <w:rPr>
+          <w:rFonts w:ascii="Times New Roman" w:hAnsi="Times New Roman" w:cs="Times New Roman"/>
+          <w:sz w:val="24"/>
+          <w:szCs w:val="24"/>
+        </w:rPr>
+        <w:t>Поезд отправляется в 12:00.</w:t>
+      </w:r>
+    </w:p>
+    <w:p>
+      <w:pPr>
+        <w:rPr>
+          <w:rFonts w:ascii="Times New Roman" w:hAnsi="Times New Roman" w:cs="Times New Roman"/>
+          <w:sz w:val="24"/>
+          <w:szCs w:val="24"/>
+        </w:rPr>
+      </w:pPr>
+      <w:r>
+        <w:rPr>
+          <w:rFonts w:ascii="Times New Roman" w:hAnsi="Times New Roman" w:cs="Times New Roman"/>
+          <w:sz w:val="24"/>
+          <w:szCs w:val="24"/>
+        </w:rPr>
+        <w:t>Пришли мне деньги на необходимые расходы, приложи необходимые файлы.</w:t>
+      </w:r>
+    </w:p>
+    <w:p>
+      <w:pPr>
+        <w:rPr>
+          <w:rFonts w:ascii="Times New Roman" w:hAnsi="Times New Roman" w:cs="Times New Roman"/>
+          <w:sz w:val="24"/>
+          <w:szCs w:val="24"/>
+        </w:rPr>
+      </w:pPr>
+      <w:r>
+        <w:rPr>
+          <w:rFonts w:ascii="Times New Roman" w:hAnsi="Times New Roman" w:cs="Times New Roman"/>
+          <w:sz w:val="24"/>
+          <w:szCs w:val="24"/>
+        </w:rPr>
+        <w:t>В последнее время только о ней и слышно.</w:t>
+      </w:r>
+    </w:p>
+    <w:p>
+      <w:pPr>
+        <w:rPr>
+          <w:rFonts w:ascii="Times New Roman" w:hAnsi="Times New Roman" w:cs="Times New Roman"/>
+          <w:sz w:val="24"/>
+          <w:szCs w:val="24"/>
+        </w:rPr>
+      </w:pPr>
+      <w:r>
+        <w:rPr>
+          <w:rFonts w:ascii="Times New Roman" w:hAnsi="Times New Roman" w:cs="Times New Roman"/>
+          <w:sz w:val="24"/>
+          <w:szCs w:val="24"/>
+        </w:rPr>
+        <w:t>Ходят сплетни и слухи.</w:t>
+      </w:r>
+    </w:p>
+    <w:p>
+      <w:pPr>
+        <w:rPr>
+          <w:rFonts w:ascii="Times New Roman" w:hAnsi="Times New Roman" w:cs="Times New Roman"/>
+          <w:sz w:val="24"/>
+          <w:szCs w:val="24"/>
+        </w:rPr>
+      </w:pPr>
+      <w:r>
+        <w:rPr>
+          <w:rFonts w:ascii="Times New Roman" w:hAnsi="Times New Roman" w:cs="Times New Roman"/>
+          <w:sz w:val="24"/>
+          <w:szCs w:val="24"/>
+        </w:rPr>
+        <w:t>У нее многозначительный вид.</w:t>
+      </w:r>
+    </w:p>
+    <w:p>
+      <w:pPr>
+        <w:rPr>
+          <w:rFonts w:ascii="Times New Roman" w:hAnsi="Times New Roman" w:cs="Times New Roman"/>
+          <w:sz w:val="24"/>
+          <w:szCs w:val="24"/>
+        </w:rPr>
+      </w:pPr>
+      <w:r>
+        <w:rPr>
+          <w:rFonts w:ascii="Times New Roman" w:hAnsi="Times New Roman" w:cs="Times New Roman"/>
+          <w:sz w:val="24"/>
+          <w:szCs w:val="24"/>
+        </w:rPr>
+        <w:t>Правды во всем этом было</w:t>
+      </w:r>
+      <w:r>
+        <w:rPr>
+          <w:rFonts w:ascii="Times New Roman" w:hAnsi="Times New Roman" w:cs="Times New Roman"/>
+          <w:sz w:val="24"/>
+          <w:szCs w:val="24"/>
+        </w:rPr>
+        <w:t>, по видимому,</w:t>
+      </w:r>
+      <w:r>
+        <w:rPr>
+          <w:rFonts w:ascii="Times New Roman" w:hAnsi="Times New Roman" w:cs="Times New Roman"/>
+          <w:sz w:val="24"/>
+          <w:szCs w:val="24"/>
+        </w:rPr>
+        <w:t xml:space="preserve"> мало.</w:t>
+      </w:r>
+    </w:p>
+    <w:p>
+      <w:pPr>
+        <w:rPr>
+          <w:rFonts w:ascii="Times New Roman" w:hAnsi="Times New Roman" w:cs="Times New Roman"/>
+          <w:sz w:val="24"/>
+          <w:szCs w:val="24"/>
+        </w:rPr>
+      </w:pPr>
+      <w:r>
+        <w:rPr>
+          <w:rFonts w:ascii="Times New Roman" w:hAnsi="Times New Roman" w:cs="Times New Roman"/>
+          <w:sz w:val="24"/>
+          <w:szCs w:val="24"/>
+        </w:rPr>
+        <w:lastRenderedPageBreak/>
+        <w:t>Не любил он роскоши.</w:t>
+      </w:r>
+    </w:p>
+    <w:p>
+      <w:pPr>
+        <w:rPr>
+          <w:rFonts w:ascii="Times New Roman" w:hAnsi="Times New Roman" w:cs="Times New Roman"/>
+          <w:sz w:val="24"/>
+          <w:szCs w:val="24"/>
+        </w:rPr>
+      </w:pPr>
+      <w:r>
+        <w:rPr>
+          <w:rFonts w:ascii="Times New Roman" w:hAnsi="Times New Roman" w:cs="Times New Roman"/>
+          <w:sz w:val="24"/>
+          <w:szCs w:val="24"/>
+        </w:rPr>
+        <w:t>Если бы мне только удалось получить работу в какой-нибудь приличной компании.</w:t>
+      </w:r>
+    </w:p>
+    <w:p>
+      <w:pPr>
+        <w:rPr>
+          <w:rFonts w:ascii="Times New Roman" w:hAnsi="Times New Roman" w:cs="Times New Roman"/>
+          <w:sz w:val="24"/>
+          <w:szCs w:val="24"/>
+        </w:rPr>
+      </w:pPr>
+      <w:r>
+        <w:rPr>
+          <w:rFonts w:ascii="Times New Roman" w:hAnsi="Times New Roman" w:cs="Times New Roman"/>
+          <w:sz w:val="24"/>
+          <w:szCs w:val="24"/>
+        </w:rPr>
+        <w:t xml:space="preserve">1 </w:t>
+      </w:r>
+      <w:r>
+        <w:rPr>
+          <w:rFonts w:ascii="Times New Roman" w:hAnsi="Times New Roman" w:cs="Times New Roman"/>
+          <w:sz w:val="24"/>
+          <w:szCs w:val="24"/>
+        </w:rPr>
+        <w:t>8</w:t>
+      </w:r>
+      <w:r>
+        <w:rPr>
+          <w:rFonts w:ascii="Times New Roman" w:hAnsi="Times New Roman" w:cs="Times New Roman"/>
+          <w:sz w:val="24"/>
+          <w:szCs w:val="24"/>
+        </w:rPr>
+        <w:t xml:space="preserve"> 7</w:t>
+      </w:r>
+      <w:r>
+        <w:rPr>
+          <w:rFonts w:ascii="Times New Roman" w:hAnsi="Times New Roman" w:cs="Times New Roman"/>
+          <w:sz w:val="24"/>
+          <w:szCs w:val="24"/>
+        </w:rPr>
+        <w:br w:type="page"/>
+      </w:r>
+    </w:p>
+    <w:p>
+      <w:pPr>
+        <w:rPr>
+          <w:rFonts w:ascii="Times New Roman" w:hAnsi="Times New Roman" w:cs="Times New Roman"/>
+          <w:sz w:val="24"/>
+          <w:szCs w:val="24"/>
+        </w:rPr>
+      </w:pPr>
+    </w:p>
+    <w:p>
+      <w:pPr>
+        <w:rPr>
+          <w:rFonts w:ascii="Times New Roman" w:hAnsi="Times New Roman" w:cs="Times New Roman"/>
+          <w:sz w:val="24"/>
+          <w:szCs w:val="24"/>
+        </w:rPr>
+      </w:pPr>
+      <w:r>
+        <w:rPr>
+          <w:rFonts w:ascii="Times New Roman" w:hAnsi="Times New Roman" w:cs="Times New Roman"/>
+          <w:sz w:val="24"/>
+          <w:szCs w:val="24"/>
+        </w:rPr>
+        <w:br w:type="page"/>
+      </w:r>
+    </w:p>
+    <w:p>
+      <w:pPr>
+        <w:rPr>
+          <w:rFonts w:ascii="Times New Roman" w:hAnsi="Times New Roman" w:cs="Times New Roman"/>
+          <w:sz w:val="24"/>
+          <w:szCs w:val="24"/>
+        </w:rPr>
+      </w:pPr>
+    </w:p>
+    <w:p>
+      <w:pPr>
+        <w:rPr>
+          <w:rFonts w:ascii="Times New Roman" w:hAnsi="Times New Roman" w:cs="Times New Roman"/>
+          <w:sz w:val="24"/>
+          <w:szCs w:val="24"/>
+        </w:rPr>
+      </w:pPr>
+      <w:r>
+        <w:rPr>
+          <w:rFonts w:ascii="Times New Roman" w:hAnsi="Times New Roman" w:cs="Times New Roman"/>
+          <w:sz w:val="24"/>
+          <w:szCs w:val="24"/>
+        </w:rPr>
+        <w:br w:type="page"/>
+      </w:r>
+    </w:p>
+    <w:p>
+      <w:pPr>
+        <w:rPr>
+          <w:rFonts w:ascii="Times New Roman" w:hAnsi="Times New Roman" w:cs="Times New Roman"/>
+          <w:sz w:val="24"/>
+          <w:szCs w:val="24"/>
+        </w:rPr>
+      </w:pPr>
+    </w:p>
+    <w:p>
+      <w:pPr>
+        <w:rPr>
+          <w:rFonts w:ascii="Times New Roman" w:hAnsi="Times New Roman" w:cs="Times New Roman"/>
+          <w:sz w:val="24"/>
+          <w:szCs w:val="24"/>
+        </w:rPr>
+      </w:pPr>
+      <w:r>
+        <w:rPr>
+          <w:rFonts w:ascii="Times New Roman" w:hAnsi="Times New Roman" w:cs="Times New Roman"/>
+          <w:sz w:val="24"/>
+          <w:szCs w:val="24"/>
+        </w:rPr>
+        <w:br w:type="page"/>
+      </w:r>
+    </w:p>
+    <w:p>
+      <w:pPr>
+        <w:rPr>
+          <w:rFonts w:ascii="Times New Roman" w:hAnsi="Times New Roman" w:cs="Times New Roman"/>
+          <w:sz w:val="24"/>
+          <w:szCs w:val="24"/>
+        </w:rPr>
+      </w:pPr>
+    </w:p>
+    <w:p>
+      <w:pPr>
+        <w:rPr>
+          <w:rFonts w:ascii="Times New Roman" w:hAnsi="Times New Roman" w:cs="Times New Roman"/>
+          <w:sz w:val="24"/>
+          <w:szCs w:val="24"/>
+        </w:rPr>
+      </w:pPr>
+      <w:r>
+        <w:rPr>
+          <w:rFonts w:ascii="Times New Roman" w:hAnsi="Times New Roman" w:cs="Times New Roman"/>
+          <w:sz w:val="24"/>
+          <w:szCs w:val="24"/>
+        </w:rPr>
+        <w:br w:type="page"/>
+      </w:r>
+    </w:p>
+    <w:p>
+      <w:pPr>
+        <w:rPr>
+          <w:rFonts w:ascii="Times New Roman" w:hAnsi="Times New Roman" w:cs="Times New Roman"/>
+          <w:sz w:val="24"/>
+          <w:szCs w:val="24"/>
+        </w:rPr>
+      </w:pPr>
+    </w:p>
+    <w:p>
+      <w:pPr>
+        <w:rPr>
+          <w:rFonts w:ascii="Times New Roman" w:hAnsi="Times New Roman" w:cs="Times New Roman"/>
+          <w:sz w:val="24"/>
+          <w:szCs w:val="24"/>
+        </w:rPr>
+      </w:pPr>
+    </w:p>
+    <w:p>
+      <w:pPr>
+        <w:rPr>
+          <w:rFonts w:ascii="Times New Roman" w:hAnsi="Times New Roman" w:cs="Times New Roman"/>
+          <w:sz w:val="24"/>
+          <w:szCs w:val="24"/>
+        </w:rPr>
+      </w:pPr>
+      <w:r>
+        <w:rPr>
+          <w:rFonts w:ascii="Times New Roman" w:hAnsi="Times New Roman" w:cs="Times New Roman"/>
+          <w:sz w:val="24"/>
+          <w:szCs w:val="24"/>
+        </w:rPr>
+        <w:br w:type="page"/>
+      </w:r>
+    </w:p>
+    <w:p>
+      <w:pPr>
+        <w:rPr>
+          <w:rFonts w:ascii="Times New Roman" w:hAnsi="Times New Roman" w:cs="Times New Roman"/>
+          <w:sz w:val="24"/>
+          <w:szCs w:val="24"/>
+        </w:rPr>
+      </w:pPr>
+      <w:r>
+        <w:rPr>
+          <w:rFonts w:ascii="Times New Roman" w:hAnsi="Times New Roman" w:cs="Times New Roman"/>
+          <w:sz w:val="24"/>
+          <w:szCs w:val="24"/>
+        </w:rPr>
+        <w:lastRenderedPageBreak/>
+        <w:br w:type="page"/>
+      </w:r>
+    </w:p>
+    <w:p>
+      <w:pPr>
+        <w:rPr>
+          <w:rFonts w:ascii="Times New Roman" w:hAnsi="Times New Roman" w:cs="Times New Roman"/>
+          <w:sz w:val="24"/>
+          <w:szCs w:val="24"/>
+        </w:rPr>
+      </w:pPr>
+    </w:p>
+    <w:p>
+      <w:pPr>
+        <w:rPr>
+          <w:rFonts w:ascii="Times New Roman" w:hAnsi="Times New Roman" w:cs="Times New Roman"/>
+          <w:sz w:val="24"/>
+          <w:szCs w:val="24"/>
+        </w:rPr>
+      </w:pPr>
+    </w:p>
+    <w:p>
+      <w:pPr>
+        <w:jc w:val="both"/>
+        <w:rPr>
+          <w:rFonts w:ascii="Times New Roman" w:hAnsi="Times New Roman" w:cs="Times New Roman"/>
+          <w:sz w:val="24"/>
+          <w:szCs w:val="24"/>
+        </w:rPr>
+      </w:pPr>
+    </w:p>
+    <w:p>
+      <w:pPr>
+        <w:ind w:firstLine="567"/>
+        <w:jc w:val="both"/>
+        <w:rPr>
+          <w:rFonts w:ascii="Times New Roman" w:hAnsi="Times New Roman" w:cs="Times New Roman"/>
+          <w:sz w:val="24"/>
+          <w:szCs w:val="24"/>
+        </w:rPr>
+      </w:pPr>
+    </w:p>
+    <w:p>
+      <w:pPr>
+        <w:ind w:firstLine="567"/>
+        <w:jc w:val="both"/>
+        <w:rPr>
+          <w:rFonts w:ascii="Times New Roman" w:hAnsi="Times New Roman" w:cs="Times New Roman"/>
+          <w:sz w:val="24"/>
+          <w:szCs w:val="24"/>
+        </w:rPr>
+      </w:pPr>
+    </w:p>
+    <w:p>
+      <w:pPr>
+        <w:ind w:firstLine="567"/>
+        <w:jc w:val="both"/>
+        <w:rPr>
+          <w:rFonts w:ascii="Times New Roman" w:hAnsi="Times New Roman" w:cs="Times New Roman"/>
+          <w:sz w:val="24"/>
+          <w:szCs w:val="24"/>
+        </w:rPr>
+      </w:pPr>
+    </w:p>
+    <w:p>
+      <w:pPr>
+        <w:ind w:firstLine="567"/>
+        <w:jc w:val="both"/>
+        <w:rPr>
+          <w:rFonts w:ascii="Times New Roman" w:hAnsi="Times New Roman" w:cs="Times New Roman"/>
+          <w:sz w:val="24"/>
+          <w:szCs w:val="24"/>
+        </w:rPr>
+      </w:pPr>
+      <w:r>
+        <w:rPr>
+          <w:rFonts w:ascii="Times New Roman" w:hAnsi="Times New Roman" w:cs="Times New Roman"/>
+          <w:sz w:val="24"/>
+          <w:szCs w:val="24"/>
+        </w:rPr>
+        <w:t xml:space="preserve"> </w:t>
+      </w:r>
+    </w:p>
+    <w:p>
+      <w:pPr>
+        <w:ind w:firstLine="567"/>
+        <w:jc w:val="both"/>
+        <w:rPr>
+          <w:rFonts w:ascii="Times New Roman" w:hAnsi="Times New Roman" w:cs="Times New Roman"/>
+          <w:sz w:val="24"/>
+          <w:szCs w:val="24"/>
+        </w:rPr>
+      </w:pPr>
+    </w:p>
+    <w:p>
+      <w:pPr>
+        <w:jc w:val="both"/>
+        <w:rPr>
+          <w:rFonts w:ascii="Times New Roman" w:hAnsi="Times New Roman" w:cs="Times New Roman"/>
+          <w:sz w:val="24"/>
+          <w:szCs w:val="24"/>
         </w:rPr>
       </w:pPr>
     </w:p>

</xml_diff>